<commit_message>
All the unsupervised methods done
</commit_message>
<xml_diff>
--- a/weka/Informe metodos no supervisados WEKA.docx
+++ b/weka/Informe metodos no supervisados WEKA.docx
@@ -1199,11 +1199,11 @@
       <w:r>
         <w:t xml:space="preserve"> </w:t>
       </w:r>
-      <w:proofErr w:type="spellStart"/>
-      <w:r>
-        <w:t>Maxification</w:t>
-      </w:r>
-      <w:proofErr w:type="spellEnd"/>
+      <w:r>
+        <w:t>Maximization</w:t>
+      </w:r>
+      <w:bookmarkStart w:id="0" w:name="_GoBack"/>
+      <w:bookmarkEnd w:id="0"/>
     </w:p>
     <w:p>
       <w:r>
@@ -1328,15 +1328,31 @@
       <w:pPr>
         <w:pStyle w:val="Ttulo1"/>
         <w:rPr>
-          <w:lang w:val="en-US"/>
-        </w:rPr>
-      </w:pPr>
-      <w:r>
-        <w:rPr>
-          <w:lang w:val="en-US"/>
-        </w:rPr>
-        <w:t>Self-Organizing Maps</w:t>
-      </w:r>
+          <w:lang w:val="es-ES"/>
+        </w:rPr>
+      </w:pPr>
+      <w:proofErr w:type="spellStart"/>
+      <w:r>
+        <w:rPr>
+          <w:lang w:val="es-ES"/>
+        </w:rPr>
+        <w:t>Self-Organizing</w:t>
+      </w:r>
+      <w:proofErr w:type="spellEnd"/>
+      <w:r>
+        <w:rPr>
+          <w:lang w:val="es-ES"/>
+        </w:rPr>
+        <w:t xml:space="preserve"> </w:t>
+      </w:r>
+      <w:proofErr w:type="spellStart"/>
+      <w:r>
+        <w:rPr>
+          <w:lang w:val="es-ES"/>
+        </w:rPr>
+        <w:t>Maps</w:t>
+      </w:r>
+      <w:proofErr w:type="spellEnd"/>
     </w:p>
     <w:p>
       <w:proofErr w:type="spellStart"/>
@@ -1369,120 +1385,71 @@
           <w:i/>
           <w:lang w:val="en-US"/>
         </w:rPr>
-        <w:t>“Self-organizing</w:t>
-      </w:r>
+        <w:t xml:space="preserve">“Self-organizing map is not in </w:t>
+      </w:r>
+      <w:proofErr w:type="spellStart"/>
       <w:r>
         <w:rPr>
           <w:i/>
           <w:lang w:val="en-US"/>
         </w:rPr>
-        <w:t xml:space="preserve"> map is not in </w:t>
-      </w:r>
-      <w:proofErr w:type="spellStart"/>
+        <w:t>weka</w:t>
+      </w:r>
+      <w:proofErr w:type="spellEnd"/>
       <w:r>
         <w:rPr>
           <w:i/>
           <w:lang w:val="en-US"/>
         </w:rPr>
-        <w:t>weka</w:t>
-      </w:r>
-      <w:proofErr w:type="spellEnd"/>
+        <w:t xml:space="preserve"> catalogue the only neural networks do not compress features to viewable 2d map only regular </w:t>
+      </w:r>
+      <w:proofErr w:type="spellStart"/>
       <w:r>
         <w:rPr>
           <w:i/>
           <w:lang w:val="en-US"/>
         </w:rPr>
-        <w:t xml:space="preserve"> catalogue</w:t>
-      </w:r>
+        <w:t>nn's</w:t>
+      </w:r>
+      <w:proofErr w:type="spellEnd"/>
       <w:r>
         <w:rPr>
           <w:i/>
           <w:lang w:val="en-US"/>
         </w:rPr>
-        <w:t xml:space="preserve"> </w:t>
-      </w:r>
+        <w:t xml:space="preserve"> named </w:t>
+      </w:r>
+      <w:proofErr w:type="spellStart"/>
       <w:r>
         <w:rPr>
           <w:i/>
           <w:lang w:val="en-US"/>
         </w:rPr>
-        <w:t>the only neural networks do not compress features to viewable 2d map</w:t>
-      </w:r>
+        <w:t>multilayerperceptron</w:t>
+      </w:r>
+      <w:proofErr w:type="spellEnd"/>
       <w:r>
         <w:rPr>
           <w:i/>
           <w:lang w:val="en-US"/>
         </w:rPr>
-        <w:t xml:space="preserve"> </w:t>
-      </w:r>
+        <w:t xml:space="preserve"> and </w:t>
+      </w:r>
+      <w:proofErr w:type="spellStart"/>
       <w:r>
         <w:rPr>
           <w:i/>
           <w:lang w:val="en-US"/>
         </w:rPr>
-        <w:t xml:space="preserve">only regular </w:t>
-      </w:r>
-      <w:proofErr w:type="spellStart"/>
+        <w:t>rbfnetwork</w:t>
+      </w:r>
+      <w:proofErr w:type="spellEnd"/>
       <w:r>
         <w:rPr>
           <w:i/>
           <w:lang w:val="en-US"/>
         </w:rPr>
-        <w:t>nn's</w:t>
-      </w:r>
-      <w:proofErr w:type="spellEnd"/>
-      <w:r>
-        <w:rPr>
-          <w:i/>
-          <w:lang w:val="en-US"/>
-        </w:rPr>
-        <w:t xml:space="preserve"> named </w:t>
-      </w:r>
-      <w:proofErr w:type="spellStart"/>
-      <w:r>
-        <w:rPr>
-          <w:i/>
-          <w:lang w:val="en-US"/>
-        </w:rPr>
-        <w:t>multilayerperceptron</w:t>
-      </w:r>
-      <w:proofErr w:type="spellEnd"/>
-      <w:r>
-        <w:rPr>
-          <w:i/>
-          <w:lang w:val="en-US"/>
-        </w:rPr>
-        <w:t xml:space="preserve"> and </w:t>
-      </w:r>
-      <w:proofErr w:type="spellStart"/>
-      <w:r>
-        <w:rPr>
-          <w:i/>
-          <w:lang w:val="en-US"/>
-        </w:rPr>
-        <w:t>rbfnetwork</w:t>
-      </w:r>
-      <w:proofErr w:type="spellEnd"/>
-      <w:r>
-        <w:rPr>
-          <w:i/>
-          <w:lang w:val="en-US"/>
-        </w:rPr>
-        <w:t xml:space="preserve"> </w:t>
-      </w:r>
-      <w:r>
-        <w:rPr>
-          <w:i/>
-          <w:lang w:val="en-US"/>
-        </w:rPr>
-        <w:t>which have different (opposite) activation functions</w:t>
-      </w:r>
-      <w:r>
-        <w:rPr>
-          <w:i/>
-          <w:lang w:val="en-US"/>
-        </w:rPr>
-        <w:t>”</w:t>
+        <w:t xml:space="preserve"> which have different (opposite) activation functions”</w:t>
       </w:r>
     </w:p>
     <w:p>
@@ -1553,6 +1520,7 @@
       </w:pPr>
       <w:r>
         <w:rPr>
+          <w:noProof/>
           <w:lang w:val="en-US"/>
         </w:rPr>
         <w:drawing>
@@ -1642,6 +1610,9 @@
     </w:p>
     <w:p>
       <w:r>
+        <w:rPr>
+          <w:noProof/>
+        </w:rPr>
         <w:drawing>
           <wp:inline distT="0" distB="0" distL="0" distR="0" wp14:anchorId="227DDF66" wp14:editId="367598E4">
             <wp:extent cx="4896533" cy="6868484"/>
@@ -1686,6 +1657,9 @@
     </w:p>
     <w:p>
       <w:r>
+        <w:rPr>
+          <w:noProof/>
+        </w:rPr>
         <w:drawing>
           <wp:inline distT="0" distB="0" distL="0" distR="0" wp14:anchorId="138CD5C0" wp14:editId="49B124FD">
             <wp:extent cx="10888595" cy="2105319"/>
@@ -1727,8 +1701,6 @@
       <w:r>
         <w:t>Podemos concluir que este algoritmo brinda al banco información muy valiosa, que podrá permitir sacar mas valor de sus clientes.</w:t>
       </w:r>
-      <w:bookmarkStart w:id="0" w:name="_GoBack"/>
-      <w:bookmarkEnd w:id="0"/>
     </w:p>
     <w:p/>
     <w:p>
@@ -1998,6 +1970,7 @@
     <w:lsdException w:name="HTML Sample" w:semiHidden="1" w:unhideWhenUsed="1"/>
     <w:lsdException w:name="HTML Typewriter" w:semiHidden="1" w:unhideWhenUsed="1"/>
     <w:lsdException w:name="HTML Variable" w:semiHidden="1" w:unhideWhenUsed="1"/>
+    <w:lsdException w:name="Normal Table" w:semiHidden="1" w:unhideWhenUsed="1"/>
     <w:lsdException w:name="annotation subject" w:semiHidden="1" w:unhideWhenUsed="1"/>
     <w:lsdException w:name="No List" w:semiHidden="1" w:unhideWhenUsed="1"/>
     <w:lsdException w:name="Outline List 1" w:semiHidden="1" w:unhideWhenUsed="1"/>
@@ -2041,8 +2014,10 @@
     <w:lsdException w:name="Table Elegant" w:semiHidden="1" w:unhideWhenUsed="1"/>
     <w:lsdException w:name="Table Professional" w:semiHidden="1" w:unhideWhenUsed="1"/>
     <w:lsdException w:name="Table Subtle 1" w:semiHidden="1" w:unhideWhenUsed="1"/>
+    <w:lsdException w:name="Table Subtle 2" w:semiHidden="1" w:unhideWhenUsed="1"/>
     <w:lsdException w:name="Table Web 1" w:semiHidden="1" w:unhideWhenUsed="1"/>
     <w:lsdException w:name="Table Web 2" w:semiHidden="1" w:unhideWhenUsed="1"/>
+    <w:lsdException w:name="Table Web 3" w:semiHidden="1" w:unhideWhenUsed="1"/>
     <w:lsdException w:name="Balloon Text" w:semiHidden="1" w:unhideWhenUsed="1"/>
     <w:lsdException w:name="Table Grid" w:uiPriority="39"/>
     <w:lsdException w:name="Table Theme" w:semiHidden="1" w:unhideWhenUsed="1"/>

</xml_diff>